<commit_message>
added a ton of shit
</commit_message>
<xml_diff>
--- a/ZacharyKrausmanResume.docx
+++ b/ZacharyKrausmanResume.docx
@@ -1,6 +1,6 @@
 
 <file path=word/document.xml><?xml version="1.0" encoding="utf-8"?>
-<w:document xmlns:wpc="http://schemas.microsoft.com/office/word/2010/wordprocessingCanvas" xmlns:mc="http://schemas.openxmlformats.org/markup-compatibility/2006" xmlns:o="urn:schemas-microsoft-com:office:office" xmlns:r="http://schemas.openxmlformats.org/officeDocument/2006/relationships" xmlns:m="http://schemas.openxmlformats.org/officeDocument/2006/math" xmlns:v="urn:schemas-microsoft-com:vml" xmlns:wp14="http://schemas.microsoft.com/office/word/2010/wordprocessingDrawing" xmlns:wp="http://schemas.openxmlformats.org/drawingml/2006/wordprocessingDrawing" xmlns:w10="urn:schemas-microsoft-com:office:word" xmlns:w="http://schemas.openxmlformats.org/wordprocessingml/2006/main" xmlns:w14="http://schemas.microsoft.com/office/word/2010/wordml" xmlns:w15="http://schemas.microsoft.com/office/word/2012/wordml" xmlns:wpg="http://schemas.microsoft.com/office/word/2010/wordprocessingGroup" xmlns:wpi="http://schemas.microsoft.com/office/word/2010/wordprocessingInk" xmlns:wne="http://schemas.microsoft.com/office/word/2006/wordml" xmlns:wps="http://schemas.microsoft.com/office/word/2010/wordprocessingShape" mc:Ignorable="w14 w15 wp14">
+<w:document xmlns:wpc="http://schemas.microsoft.com/office/word/2010/wordprocessingCanvas" xmlns:cx="http://schemas.microsoft.com/office/drawing/2014/chartex" xmlns:cx1="http://schemas.microsoft.com/office/drawing/2015/9/8/chartex" xmlns:cx2="http://schemas.microsoft.com/office/drawing/2015/10/21/chartex" xmlns:mc="http://schemas.openxmlformats.org/markup-compatibility/2006" xmlns:o="urn:schemas-microsoft-com:office:office" xmlns:r="http://schemas.openxmlformats.org/officeDocument/2006/relationships" xmlns:m="http://schemas.openxmlformats.org/officeDocument/2006/math" xmlns:v="urn:schemas-microsoft-com:vml" xmlns:wp14="http://schemas.microsoft.com/office/word/2010/wordprocessingDrawing" xmlns:wp="http://schemas.openxmlformats.org/drawingml/2006/wordprocessingDrawing" xmlns:w10="urn:schemas-microsoft-com:office:word" xmlns:w="http://schemas.openxmlformats.org/wordprocessingml/2006/main" xmlns:w14="http://schemas.microsoft.com/office/word/2010/wordml" xmlns:w15="http://schemas.microsoft.com/office/word/2012/wordml" xmlns:w16se="http://schemas.microsoft.com/office/word/2015/wordml/symex" xmlns:wpg="http://schemas.microsoft.com/office/word/2010/wordprocessingGroup" xmlns:wpi="http://schemas.microsoft.com/office/word/2010/wordprocessingInk" xmlns:wne="http://schemas.microsoft.com/office/word/2006/wordml" xmlns:wps="http://schemas.microsoft.com/office/word/2010/wordprocessingShape" mc:Ignorable="w14 w15 w16se wp14">
   <w:body>
     <w:p>
       <w:pPr>
@@ -170,7 +170,7 @@
         <w:rPr>
           <w:rFonts w:ascii="Times New Roman" w:hAnsi="Times New Roman" w:cs="Times New Roman"/>
         </w:rPr>
-        <w:t>Computer Science, GPA: 3.28</w:t>
+        <w:t>Computer Science, GPA: 3.2</w:t>
       </w:r>
       <w:r>
         <w:rPr>
@@ -200,137 +200,7 @@
         <w:rPr>
           <w:rFonts w:ascii="Times New Roman" w:hAnsi="Times New Roman" w:cs="Times New Roman"/>
         </w:rPr>
-        <w:br/>
-      </w:r>
-      <w:r>
-        <w:rPr>
-          <w:rFonts w:ascii="Times New Roman" w:hAnsi="Times New Roman" w:cs="Times New Roman"/>
-          <w:b/>
-        </w:rPr>
-        <w:t xml:space="preserve">Arlington High School, </w:t>
-      </w:r>
-      <w:r>
-        <w:rPr>
-          <w:rFonts w:ascii="Times New Roman" w:hAnsi="Times New Roman" w:cs="Times New Roman"/>
-        </w:rPr>
-        <w:t>Arlington, MA</w:t>
-      </w:r>
-      <w:r>
-        <w:rPr>
-          <w:rFonts w:ascii="Times New Roman" w:hAnsi="Times New Roman" w:cs="Times New Roman"/>
-        </w:rPr>
-        <w:tab/>
-      </w:r>
-      <w:r>
-        <w:rPr>
-          <w:rFonts w:ascii="Times New Roman" w:hAnsi="Times New Roman" w:cs="Times New Roman"/>
-        </w:rPr>
-        <w:tab/>
-      </w:r>
-      <w:r>
-        <w:rPr>
-          <w:rFonts w:ascii="Times New Roman" w:hAnsi="Times New Roman" w:cs="Times New Roman"/>
-        </w:rPr>
-        <w:tab/>
-      </w:r>
-      <w:r>
-        <w:rPr>
-          <w:rFonts w:ascii="Times New Roman" w:hAnsi="Times New Roman" w:cs="Times New Roman"/>
-        </w:rPr>
-        <w:tab/>
-      </w:r>
-      <w:r>
-        <w:rPr>
-          <w:rFonts w:ascii="Times New Roman" w:hAnsi="Times New Roman" w:cs="Times New Roman"/>
-        </w:rPr>
-        <w:tab/>
-      </w:r>
-      <w:r>
-        <w:rPr>
-          <w:rFonts w:ascii="Times New Roman" w:hAnsi="Times New Roman" w:cs="Times New Roman"/>
-        </w:rPr>
-        <w:tab/>
-      </w:r>
-      <w:r>
-        <w:rPr>
-          <w:rFonts w:ascii="Times New Roman" w:hAnsi="Times New Roman" w:cs="Times New Roman"/>
-        </w:rPr>
-        <w:tab/>
-        <w:t xml:space="preserve">         </w:t>
-      </w:r>
-      <w:r>
-        <w:rPr>
-          <w:rFonts w:ascii="Times New Roman" w:hAnsi="Times New Roman" w:cs="Times New Roman"/>
-        </w:rPr>
-        <w:tab/>
-        <w:t xml:space="preserve">       </w:t>
-      </w:r>
-      <w:r>
-        <w:rPr>
-          <w:rFonts w:ascii="Times New Roman" w:hAnsi="Times New Roman" w:cs="Times New Roman"/>
-        </w:rPr>
-        <w:t>May 2014</w:t>
-      </w:r>
-      <w:r>
-        <w:rPr>
-          <w:rFonts w:ascii="Times New Roman" w:hAnsi="Times New Roman" w:cs="Times New Roman"/>
-        </w:rPr>
-        <w:br/>
-      </w:r>
-      <w:r>
-        <w:rPr>
-          <w:rFonts w:ascii="Times New Roman" w:hAnsi="Times New Roman" w:cs="Times New Roman"/>
-        </w:rPr>
-        <w:t>High S</w:t>
-      </w:r>
-      <w:r>
-        <w:rPr>
-          <w:rFonts w:ascii="Times New Roman" w:hAnsi="Times New Roman" w:cs="Times New Roman"/>
-        </w:rPr>
-        <w:t>chool Diploma</w:t>
-      </w:r>
-      <w:r>
-        <w:rPr>
-          <w:rFonts w:ascii="Times New Roman" w:hAnsi="Times New Roman" w:cs="Times New Roman"/>
-        </w:rPr>
-        <w:br/>
-        <w:t>Activities</w:t>
-      </w:r>
-      <w:r>
-        <w:rPr>
-          <w:rFonts w:ascii="Times New Roman" w:hAnsi="Times New Roman" w:cs="Times New Roman"/>
-        </w:rPr>
-        <w:t>/</w:t>
-      </w:r>
-      <w:r>
-        <w:rPr>
-          <w:rFonts w:ascii="Times New Roman" w:hAnsi="Times New Roman" w:cs="Times New Roman"/>
-        </w:rPr>
-        <w:t>Relevant Courses</w:t>
-      </w:r>
-      <w:r>
-        <w:rPr>
-          <w:rFonts w:ascii="Times New Roman" w:hAnsi="Times New Roman" w:cs="Times New Roman"/>
-        </w:rPr>
-        <w:t>: SAVE club</w:t>
-      </w:r>
-      <w:r>
-        <w:rPr>
-          <w:rFonts w:ascii="Times New Roman" w:hAnsi="Times New Roman" w:cs="Times New Roman"/>
-        </w:rPr>
-        <w:t>, CADD course</w:t>
-      </w:r>
-      <w:r>
-        <w:rPr>
-          <w:rFonts w:ascii="Times New Roman" w:hAnsi="Times New Roman" w:cs="Times New Roman"/>
-        </w:rPr>
-        <w:t xml:space="preserve">, </w:t>
-      </w:r>
-      <w:r>
-        <w:rPr>
-          <w:rFonts w:ascii="Times New Roman" w:hAnsi="Times New Roman" w:cs="Times New Roman"/>
-        </w:rPr>
-        <w:t>Intro to Computer Science course</w:t>
+        <w:t>Courses: Computiv I-V, Software Engineering I, Computer Architecture, Operating Systems</w:t>
       </w:r>
       <w:r>
         <w:rPr>
@@ -787,7 +657,13 @@
         <w:rPr>
           <w:rFonts w:ascii="Times New Roman" w:hAnsi="Times New Roman" w:cs="Times New Roman"/>
         </w:rPr>
-        <w:t>Wrote a program for combining sets based on proximity in C++</w:t>
+        <w:t>Developed</w:t>
+      </w:r>
+      <w:r>
+        <w:rPr>
+          <w:rFonts w:ascii="Times New Roman" w:hAnsi="Times New Roman" w:cs="Times New Roman"/>
+        </w:rPr>
+        <w:t xml:space="preserve"> a program for combining sets based on proximity in C++</w:t>
       </w:r>
     </w:p>
     <w:p>
@@ -806,7 +682,15 @@
         <w:rPr>
           <w:rFonts w:ascii="Times New Roman" w:hAnsi="Times New Roman" w:cs="Times New Roman"/>
         </w:rPr>
-        <w:t>Wrote a program to calculate volume of an irregular tetrahedron in C++</w:t>
+        <w:t xml:space="preserve">Created </w:t>
+      </w:r>
+      <w:bookmarkStart w:id="0" w:name="_GoBack"/>
+      <w:bookmarkEnd w:id="0"/>
+      <w:r>
+        <w:rPr>
+          <w:rFonts w:ascii="Times New Roman" w:hAnsi="Times New Roman" w:cs="Times New Roman"/>
+        </w:rPr>
+        <w:t>a program to calculate volume of an irregular tetrahedron in C++</w:t>
       </w:r>
     </w:p>
     <w:p>
@@ -1210,7 +1094,19 @@
         <w:rPr>
           <w:rFonts w:ascii="Times New Roman" w:hAnsi="Times New Roman" w:cs="Times New Roman"/>
         </w:rPr>
-        <w:t xml:space="preserve"> Pyhon, </w:t>
+        <w:t xml:space="preserve"> Py</w:t>
+      </w:r>
+      <w:r>
+        <w:rPr>
+          <w:rFonts w:ascii="Times New Roman" w:hAnsi="Times New Roman" w:cs="Times New Roman"/>
+        </w:rPr>
+        <w:t>t</w:t>
+      </w:r>
+      <w:r>
+        <w:rPr>
+          <w:rFonts w:ascii="Times New Roman" w:hAnsi="Times New Roman" w:cs="Times New Roman"/>
+        </w:rPr>
+        <w:t xml:space="preserve">hon, </w:t>
       </w:r>
       <w:r>
         <w:rPr>
@@ -1241,6 +1137,12 @@
           <w:rFonts w:ascii="Times New Roman" w:hAnsi="Times New Roman" w:cs="Times New Roman"/>
         </w:rPr>
         <w:t>HTML</w:t>
+      </w:r>
+      <w:r>
+        <w:rPr>
+          <w:rFonts w:ascii="Times New Roman" w:hAnsi="Times New Roman" w:cs="Times New Roman"/>
+        </w:rPr>
+        <w:t>, Boost</w:t>
       </w:r>
     </w:p>
     <w:p>
@@ -1335,8 +1237,6 @@
         </w:rPr>
         <w:t>Ruby</w:t>
       </w:r>
-      <w:bookmarkStart w:id="0" w:name="_GoBack"/>
-      <w:bookmarkEnd w:id="0"/>
     </w:p>
     <w:sectPr>
       <w:pgSz w:w="12240" w:h="15840"/>
@@ -1349,7 +1249,7 @@
 </file>
 
 <file path=word/endnotes.xml><?xml version="1.0" encoding="utf-8"?>
-<w:endnotes xmlns:wpc="http://schemas.microsoft.com/office/word/2010/wordprocessingCanvas" xmlns:mc="http://schemas.openxmlformats.org/markup-compatibility/2006" xmlns:o="urn:schemas-microsoft-com:office:office" xmlns:r="http://schemas.openxmlformats.org/officeDocument/2006/relationships" xmlns:m="http://schemas.openxmlformats.org/officeDocument/2006/math" xmlns:v="urn:schemas-microsoft-com:vml" xmlns:wp14="http://schemas.microsoft.com/office/word/2010/wordprocessingDrawing" xmlns:wp="http://schemas.openxmlformats.org/drawingml/2006/wordprocessingDrawing" xmlns:w10="urn:schemas-microsoft-com:office:word" xmlns:w="http://schemas.openxmlformats.org/wordprocessingml/2006/main" xmlns:w14="http://schemas.microsoft.com/office/word/2010/wordml" xmlns:w15="http://schemas.microsoft.com/office/word/2012/wordml" xmlns:wpg="http://schemas.microsoft.com/office/word/2010/wordprocessingGroup" xmlns:wpi="http://schemas.microsoft.com/office/word/2010/wordprocessingInk" xmlns:wne="http://schemas.microsoft.com/office/word/2006/wordml" xmlns:wps="http://schemas.microsoft.com/office/word/2010/wordprocessingShape" mc:Ignorable="w14 w15 wp14">
+<w:endnotes xmlns:wpc="http://schemas.microsoft.com/office/word/2010/wordprocessingCanvas" xmlns:cx="http://schemas.microsoft.com/office/drawing/2014/chartex" xmlns:cx1="http://schemas.microsoft.com/office/drawing/2015/9/8/chartex" xmlns:cx2="http://schemas.microsoft.com/office/drawing/2015/10/21/chartex" xmlns:mc="http://schemas.openxmlformats.org/markup-compatibility/2006" xmlns:o="urn:schemas-microsoft-com:office:office" xmlns:r="http://schemas.openxmlformats.org/officeDocument/2006/relationships" xmlns:m="http://schemas.openxmlformats.org/officeDocument/2006/math" xmlns:v="urn:schemas-microsoft-com:vml" xmlns:wp14="http://schemas.microsoft.com/office/word/2010/wordprocessingDrawing" xmlns:wp="http://schemas.openxmlformats.org/drawingml/2006/wordprocessingDrawing" xmlns:w10="urn:schemas-microsoft-com:office:word" xmlns:w="http://schemas.openxmlformats.org/wordprocessingml/2006/main" xmlns:w14="http://schemas.microsoft.com/office/word/2010/wordml" xmlns:w15="http://schemas.microsoft.com/office/word/2012/wordml" xmlns:w16se="http://schemas.microsoft.com/office/word/2015/wordml/symex" xmlns:wpg="http://schemas.microsoft.com/office/word/2010/wordprocessingGroup" xmlns:wpi="http://schemas.microsoft.com/office/word/2010/wordprocessingInk" xmlns:wne="http://schemas.microsoft.com/office/word/2006/wordml" xmlns:wps="http://schemas.microsoft.com/office/word/2010/wordprocessingShape" mc:Ignorable="w14 w15 w16se wp14">
   <w:endnote w:type="separator" w:id="-1">
     <w:p>
       <w:pPr>
@@ -1374,7 +1274,7 @@
 </file>
 
 <file path=word/footnotes.xml><?xml version="1.0" encoding="utf-8"?>
-<w:footnotes xmlns:wpc="http://schemas.microsoft.com/office/word/2010/wordprocessingCanvas" xmlns:mc="http://schemas.openxmlformats.org/markup-compatibility/2006" xmlns:o="urn:schemas-microsoft-com:office:office" xmlns:r="http://schemas.openxmlformats.org/officeDocument/2006/relationships" xmlns:m="http://schemas.openxmlformats.org/officeDocument/2006/math" xmlns:v="urn:schemas-microsoft-com:vml" xmlns:wp14="http://schemas.microsoft.com/office/word/2010/wordprocessingDrawing" xmlns:wp="http://schemas.openxmlformats.org/drawingml/2006/wordprocessingDrawing" xmlns:w10="urn:schemas-microsoft-com:office:word" xmlns:w="http://schemas.openxmlformats.org/wordprocessingml/2006/main" xmlns:w14="http://schemas.microsoft.com/office/word/2010/wordml" xmlns:w15="http://schemas.microsoft.com/office/word/2012/wordml" xmlns:wpg="http://schemas.microsoft.com/office/word/2010/wordprocessingGroup" xmlns:wpi="http://schemas.microsoft.com/office/word/2010/wordprocessingInk" xmlns:wne="http://schemas.microsoft.com/office/word/2006/wordml" xmlns:wps="http://schemas.microsoft.com/office/word/2010/wordprocessingShape" mc:Ignorable="w14 w15 wp14">
+<w:footnotes xmlns:wpc="http://schemas.microsoft.com/office/word/2010/wordprocessingCanvas" xmlns:cx="http://schemas.microsoft.com/office/drawing/2014/chartex" xmlns:cx1="http://schemas.microsoft.com/office/drawing/2015/9/8/chartex" xmlns:cx2="http://schemas.microsoft.com/office/drawing/2015/10/21/chartex" xmlns:mc="http://schemas.openxmlformats.org/markup-compatibility/2006" xmlns:o="urn:schemas-microsoft-com:office:office" xmlns:r="http://schemas.openxmlformats.org/officeDocument/2006/relationships" xmlns:m="http://schemas.openxmlformats.org/officeDocument/2006/math" xmlns:v="urn:schemas-microsoft-com:vml" xmlns:wp14="http://schemas.microsoft.com/office/word/2010/wordprocessingDrawing" xmlns:wp="http://schemas.openxmlformats.org/drawingml/2006/wordprocessingDrawing" xmlns:w10="urn:schemas-microsoft-com:office:word" xmlns:w="http://schemas.openxmlformats.org/wordprocessingml/2006/main" xmlns:w14="http://schemas.microsoft.com/office/word/2010/wordml" xmlns:w15="http://schemas.microsoft.com/office/word/2012/wordml" xmlns:w16se="http://schemas.microsoft.com/office/word/2015/wordml/symex" xmlns:wpg="http://schemas.microsoft.com/office/word/2010/wordprocessingGroup" xmlns:wpi="http://schemas.microsoft.com/office/word/2010/wordprocessingInk" xmlns:wne="http://schemas.microsoft.com/office/word/2006/wordml" xmlns:wps="http://schemas.microsoft.com/office/word/2010/wordprocessingShape" mc:Ignorable="w14 w15 w16se wp14">
   <w:footnote w:type="separator" w:id="-1">
     <w:p>
       <w:pPr>
@@ -1399,7 +1299,7 @@
 </file>
 
 <file path=word/numbering.xml><?xml version="1.0" encoding="utf-8"?>
-<w:numbering xmlns:wpc="http://schemas.microsoft.com/office/word/2010/wordprocessingCanvas" xmlns:mc="http://schemas.openxmlformats.org/markup-compatibility/2006" xmlns:o="urn:schemas-microsoft-com:office:office" xmlns:r="http://schemas.openxmlformats.org/officeDocument/2006/relationships" xmlns:m="http://schemas.openxmlformats.org/officeDocument/2006/math" xmlns:v="urn:schemas-microsoft-com:vml" xmlns:wp14="http://schemas.microsoft.com/office/word/2010/wordprocessingDrawing" xmlns:wp="http://schemas.openxmlformats.org/drawingml/2006/wordprocessingDrawing" xmlns:w10="urn:schemas-microsoft-com:office:word" xmlns:w="http://schemas.openxmlformats.org/wordprocessingml/2006/main" xmlns:w14="http://schemas.microsoft.com/office/word/2010/wordml" xmlns:w15="http://schemas.microsoft.com/office/word/2012/wordml" xmlns:wpg="http://schemas.microsoft.com/office/word/2010/wordprocessingGroup" xmlns:wpi="http://schemas.microsoft.com/office/word/2010/wordprocessingInk" xmlns:wne="http://schemas.microsoft.com/office/word/2006/wordml" xmlns:wps="http://schemas.microsoft.com/office/word/2010/wordprocessingShape" mc:Ignorable="w14 w15 wp14">
+<w:numbering xmlns:wpc="http://schemas.microsoft.com/office/word/2010/wordprocessingCanvas" xmlns:cx="http://schemas.microsoft.com/office/drawing/2014/chartex" xmlns:cx1="http://schemas.microsoft.com/office/drawing/2015/9/8/chartex" xmlns:cx2="http://schemas.microsoft.com/office/drawing/2015/10/21/chartex" xmlns:mc="http://schemas.openxmlformats.org/markup-compatibility/2006" xmlns:o="urn:schemas-microsoft-com:office:office" xmlns:r="http://schemas.openxmlformats.org/officeDocument/2006/relationships" xmlns:m="http://schemas.openxmlformats.org/officeDocument/2006/math" xmlns:v="urn:schemas-microsoft-com:vml" xmlns:wp14="http://schemas.microsoft.com/office/word/2010/wordprocessingDrawing" xmlns:wp="http://schemas.openxmlformats.org/drawingml/2006/wordprocessingDrawing" xmlns:w10="urn:schemas-microsoft-com:office:word" xmlns:w="http://schemas.openxmlformats.org/wordprocessingml/2006/main" xmlns:w14="http://schemas.microsoft.com/office/word/2010/wordml" xmlns:w15="http://schemas.microsoft.com/office/word/2012/wordml" xmlns:w16se="http://schemas.microsoft.com/office/word/2015/wordml/symex" xmlns:wpg="http://schemas.microsoft.com/office/word/2010/wordprocessingGroup" xmlns:wpi="http://schemas.microsoft.com/office/word/2010/wordprocessingInk" xmlns:wne="http://schemas.microsoft.com/office/word/2006/wordml" xmlns:wps="http://schemas.microsoft.com/office/word/2010/wordprocessingShape" mc:Ignorable="w14 w15 w16se wp14">
   <w:abstractNum w:abstractNumId="0" w15:restartNumberingAfterBreak="0">
     <w:nsid w:val="0F4E63BA"/>
     <w:multiLevelType w:val="hybridMultilevel"/>
@@ -3322,7 +3222,7 @@
 </file>
 
 <file path=word/styles.xml><?xml version="1.0" encoding="utf-8"?>
-<w:styles xmlns:mc="http://schemas.openxmlformats.org/markup-compatibility/2006" xmlns:r="http://schemas.openxmlformats.org/officeDocument/2006/relationships" xmlns:w="http://schemas.openxmlformats.org/wordprocessingml/2006/main" xmlns:w14="http://schemas.microsoft.com/office/word/2010/wordml" xmlns:w15="http://schemas.microsoft.com/office/word/2012/wordml" mc:Ignorable="w14 w15">
+<w:styles xmlns:mc="http://schemas.openxmlformats.org/markup-compatibility/2006" xmlns:r="http://schemas.openxmlformats.org/officeDocument/2006/relationships" xmlns:w="http://schemas.openxmlformats.org/wordprocessingml/2006/main" xmlns:w14="http://schemas.microsoft.com/office/word/2010/wordml" xmlns:w15="http://schemas.microsoft.com/office/word/2012/wordml" xmlns:w16se="http://schemas.microsoft.com/office/word/2015/wordml/symex" mc:Ignorable="w14 w15 w16se">
   <w:docDefaults>
     <w:rPrDefault>
       <w:rPr>
@@ -3338,7 +3238,7 @@
       </w:pPr>
     </w:pPrDefault>
   </w:docDefaults>
-  <w:latentStyles w:defLockedState="0" w:defUIPriority="99" w:defSemiHidden="0" w:defUnhideWhenUsed="0" w:defQFormat="0" w:count="371">
+  <w:latentStyles w:defLockedState="0" w:defUIPriority="99" w:defSemiHidden="0" w:defUnhideWhenUsed="0" w:defQFormat="0" w:count="372">
     <w:lsdException w:name="Normal" w:uiPriority="0" w:qFormat="1"/>
     <w:lsdException w:name="heading 1" w:uiPriority="9" w:qFormat="1"/>
     <w:lsdException w:name="heading 2" w:semiHidden="1" w:uiPriority="9" w:unhideWhenUsed="1" w:qFormat="1"/>
@@ -3710,6 +3610,7 @@
     <w:lsdException w:name="List Table 5 Dark Accent 6" w:uiPriority="50"/>
     <w:lsdException w:name="List Table 6 Colorful Accent 6" w:uiPriority="51"/>
     <w:lsdException w:name="List Table 7 Colorful Accent 6" w:uiPriority="52"/>
+    <w:lsdException w:name="Mention" w:semiHidden="1" w:unhideWhenUsed="1"/>
   </w:latentStyles>
   <w:style w:type="paragraph" w:default="1" w:styleId="Normal">
     <w:name w:val="Normal"/>

</xml_diff>